<commit_message>
Add changes requested by George Burghel
- Change to uncertainty of measurement calculation
- Add new description of fold change calculations
- Recalculation of sensitivity in comparison to ddPCR with erroneous "false negative" removed
</commit_message>
<xml_diff>
--- a/vignettes/north_west_glh_document_template.docx
+++ b/vignettes/north_west_glh_document_template.docx
@@ -656,7 +656,31 @@
         <w:rPr>
           <w:rStyle w:val="Strong"/>
         </w:rPr>
-        <w:t xml:space="preserve"> bold, blue style </w:t>
+        <w:t xml:space="preserve"> bold, blue </w:t>
+      </w:r>
+      <w:r>
+        <w:rPr>
+          <w:rStyle w:val="Strong"/>
+        </w:rPr>
+        <w:t>(</w:t>
+      </w:r>
+      <w:r>
+        <w:rPr>
+          <w:rStyle w:val="Strong"/>
+        </w:rPr>
+        <w:t>#0000FF</w:t>
+      </w:r>
+      <w:r>
+        <w:rPr>
+          <w:rStyle w:val="Strong"/>
+        </w:rPr>
+        <w:t xml:space="preserve">) </w:t>
+      </w:r>
+      <w:r>
+        <w:rPr>
+          <w:rStyle w:val="Strong"/>
+        </w:rPr>
+        <w:t xml:space="preserve">style </w:t>
       </w:r>
       <w:r>
         <w:t xml:space="preserve">for referencing other </w:t>
@@ -880,7 +904,7 @@
             <w:rPr>
               <w:noProof/>
             </w:rPr>
-            <w:t>01/10/2024 10:19</w:t>
+            <w:t>31/10/2024 15:25</w:t>
           </w:r>
           <w:r>
             <w:fldChar w:fldCharType="end"/>

</xml_diff>

<commit_message>
Add CDKN2A and PTEN ddPCR analysis
</commit_message>
<xml_diff>
--- a/vignettes/north_west_glh_document_template.docx
+++ b/vignettes/north_west_glh_document_template.docx
@@ -904,7 +904,7 @@
             <w:rPr>
               <w:noProof/>
             </w:rPr>
-            <w:t>31/10/2024 15:25</w:t>
+            <w:t>08/11/2024 08:13</w:t>
           </w:r>
           <w:r>
             <w:fldChar w:fldCharType="end"/>
@@ -1129,12 +1129,11 @@
           <w:pPr>
             <w:pStyle w:val="Header"/>
           </w:pPr>
-          <w:r>
-            <w:t>DOC</w:t>
-          </w:r>
-          <w:r>
-            <w:t>6283</w:t>
-          </w:r>
+          <w:proofErr w:type="spellStart"/>
+          <w:r>
+            <w:t>DOCxxxx</w:t>
+          </w:r>
+          <w:proofErr w:type="spellEnd"/>
         </w:p>
       </w:tc>
       <w:tc>
@@ -1153,15 +1152,7 @@
             <w:jc w:val="right"/>
           </w:pPr>
           <w:r>
-            <w:t xml:space="preserve">Validation of Detecting Somatic Gene Amplifications with the </w:t>
-          </w:r>
-          <w:proofErr w:type="spellStart"/>
-          <w:r>
-            <w:t>PanSolid</w:t>
-          </w:r>
-          <w:proofErr w:type="spellEnd"/>
-          <w:r>
-            <w:t xml:space="preserve"> CLC Pipeline</w:t>
+            <w:t>Document title</w:t>
           </w:r>
         </w:p>
       </w:tc>

</xml_diff>